<commit_message>
Start a table grid model
</commit_message>
<xml_diff>
--- a/test/tables.docx
+++ b/test/tables.docx
@@ -174,6 +174,42 @@
       </w:tr>
     </w:tbl>
     <w:p/>
+    <w:tbl>
+      <w:tblPr>
+        <w:tblStyle w:val="TableGrid"/>
+        <w:tblW w:w="0" w:type="auto"/>
+        <w:tblLook w:val="04A0" w:firstRow="1" w:lastRow="0" w:firstColumn="1" w:lastColumn="0" w:noHBand="0" w:noVBand="1"/>
+      </w:tblPr>
+      <w:tblGrid>
+        <w:gridCol w:w="9016"/>
+      </w:tblGrid>
+      <w:tr>
+        <w:tc>
+          <w:tcPr>
+            <w:tcW w:w="9016" w:type="dxa"/>
+          </w:tcPr>
+          <w:tbl>
+            <w:tblPr>
+              <w:tblStyle w:val="TableGrid"/>
+              <w:tblW w:w="0" w:type="auto"/>
+              <w:tblLook w:val="04A0" w:firstRow="1" w:lastRow="0" w:firstColumn="1" w:lastColumn="0" w:noHBand="0" w:noVBand="1"/>
+            </w:tblPr>
+            <w:tblGrid>
+              <w:gridCol w:w="8790"/>
+            </w:tblGrid>
+            <w:tr>
+              <w:tc>
+                <w:tcPr>
+                  <w:tcW w:w="8790" w:type="dxa"/>
+                </w:tcPr>
+                <w:p/>
+              </w:tc>
+            </w:tr>
+          </w:tbl>
+          <w:p/>
+        </w:tc>
+      </w:tr>
+    </w:tbl>
     <w:p/>
     <w:sectPr>
       <w:pgSz w:w="11906" w:h="16838"/>

</xml_diff>